<commit_message>
Atualização realizada por Jose Carlos e Guilherme Fay
Atualização do documento DPEAP_RLT_20111026.docx para uma versão estavel dentro do branches/1.1.1/3. System Test/DPEAP_RLT_.docx

Atualização da nomeclatura do documento DPEAP_ESP_20110925.docx dentro do trunk/Dot Project EAP/1. System Requirements/Modelo de Casos de Uso/DPEAP_ESP_20110925.docx
</commit_message>
<xml_diff>
--- a/Dot Project EAP/1. System Requirements/Modelo de Casos de Uso/DPEAP_ESP_20110925.docx
+++ b/Dot Project EAP/1. System Requirements/Modelo de Casos de Uso/DPEAP_ESP_20110925.docx
@@ -58,7 +58,14 @@
           <w:rFonts w:ascii="Arial" w:hAnsi="Arial" w:cs="Arial"/>
           <w:sz w:val="36"/>
         </w:rPr>
-        <w:t>Versão 1.0</w:t>
+        <w:t>Versão 1.</w:t>
+      </w:r>
+      <w:r>
+        <w:rPr>
+          <w:rFonts w:ascii="Arial" w:hAnsi="Arial" w:cs="Arial"/>
+          <w:sz w:val="36"/>
+        </w:rPr>
+        <w:t>1</w:t>
       </w:r>
     </w:p>
     <w:p>
@@ -499,6 +506,14 @@
                 <w:szCs w:val="20"/>
               </w:rPr>
             </w:pPr>
+            <w:r>
+              <w:rPr>
+                <w:rFonts w:ascii="Arial" w:hAnsi="Arial" w:cs="Arial"/>
+                <w:sz w:val="20"/>
+                <w:szCs w:val="20"/>
+              </w:rPr>
+              <w:t>10/10/11</w:t>
+            </w:r>
           </w:p>
         </w:tc>
         <w:tc>
@@ -513,6 +528,14 @@
                 <w:szCs w:val="20"/>
               </w:rPr>
             </w:pPr>
+            <w:r>
+              <w:rPr>
+                <w:rFonts w:ascii="Arial" w:hAnsi="Arial" w:cs="Arial"/>
+                <w:sz w:val="20"/>
+                <w:szCs w:val="20"/>
+              </w:rPr>
+              <w:t xml:space="preserve">      1.1</w:t>
+            </w:r>
           </w:p>
         </w:tc>
         <w:tc>
@@ -527,6 +550,14 @@
                 <w:szCs w:val="20"/>
               </w:rPr>
             </w:pPr>
+            <w:r>
+              <w:rPr>
+                <w:rFonts w:ascii="Arial" w:hAnsi="Arial" w:cs="Arial"/>
+                <w:sz w:val="20"/>
+                <w:szCs w:val="20"/>
+              </w:rPr>
+              <w:t>Alteração e adição de itens</w:t>
+            </w:r>
           </w:p>
         </w:tc>
         <w:tc>
@@ -541,6 +572,14 @@
                 <w:szCs w:val="20"/>
               </w:rPr>
             </w:pPr>
+            <w:r>
+              <w:rPr>
+                <w:rFonts w:ascii="Arial" w:hAnsi="Arial" w:cs="Arial"/>
+                <w:sz w:val="20"/>
+                <w:szCs w:val="20"/>
+              </w:rPr>
+              <w:t>Guilherme Calixto</w:t>
+            </w:r>
           </w:p>
         </w:tc>
       </w:tr>
@@ -557,6 +596,14 @@
                 <w:szCs w:val="20"/>
               </w:rPr>
             </w:pPr>
+            <w:r>
+              <w:rPr>
+                <w:rFonts w:ascii="Arial" w:hAnsi="Arial" w:cs="Arial"/>
+                <w:sz w:val="20"/>
+                <w:szCs w:val="20"/>
+              </w:rPr>
+              <w:t>23/10/11</w:t>
+            </w:r>
           </w:p>
         </w:tc>
         <w:tc>
@@ -571,6 +618,14 @@
                 <w:szCs w:val="20"/>
               </w:rPr>
             </w:pPr>
+            <w:r>
+              <w:rPr>
+                <w:rFonts w:ascii="Arial" w:hAnsi="Arial" w:cs="Arial"/>
+                <w:sz w:val="20"/>
+                <w:szCs w:val="20"/>
+              </w:rPr>
+              <w:t xml:space="preserve">      1.2</w:t>
+            </w:r>
           </w:p>
         </w:tc>
         <w:tc>
@@ -585,6 +640,14 @@
                 <w:szCs w:val="20"/>
               </w:rPr>
             </w:pPr>
+            <w:r>
+              <w:rPr>
+                <w:rFonts w:ascii="Arial" w:hAnsi="Arial" w:cs="Arial"/>
+                <w:sz w:val="20"/>
+                <w:szCs w:val="20"/>
+              </w:rPr>
+              <w:t>Atualização do item 6.1</w:t>
+            </w:r>
           </w:p>
         </w:tc>
         <w:tc>
@@ -599,6 +662,42 @@
                 <w:szCs w:val="20"/>
               </w:rPr>
             </w:pPr>
+            <w:r>
+              <w:rPr>
+                <w:rFonts w:ascii="Arial" w:hAnsi="Arial" w:cs="Arial"/>
+                <w:sz w:val="20"/>
+                <w:szCs w:val="20"/>
+              </w:rPr>
+              <w:t xml:space="preserve">José </w:t>
+            </w:r>
+            <w:proofErr w:type="spellStart"/>
+            <w:r>
+              <w:rPr>
+                <w:rFonts w:ascii="Arial" w:hAnsi="Arial" w:cs="Arial"/>
+                <w:sz w:val="20"/>
+                <w:szCs w:val="20"/>
+              </w:rPr>
+              <w:t>carlos</w:t>
+            </w:r>
+            <w:proofErr w:type="spellEnd"/>
+            <w:r>
+              <w:rPr>
+                <w:rFonts w:ascii="Arial" w:hAnsi="Arial" w:cs="Arial"/>
+                <w:sz w:val="20"/>
+                <w:szCs w:val="20"/>
+              </w:rPr>
+              <w:t xml:space="preserve">, Guilherme </w:t>
+            </w:r>
+            <w:proofErr w:type="spellStart"/>
+            <w:r>
+              <w:rPr>
+                <w:rFonts w:ascii="Arial" w:hAnsi="Arial" w:cs="Arial"/>
+                <w:sz w:val="20"/>
+                <w:szCs w:val="20"/>
+              </w:rPr>
+              <w:t>Fay</w:t>
+            </w:r>
+            <w:proofErr w:type="spellEnd"/>
           </w:p>
         </w:tc>
       </w:tr>
@@ -630,8 +729,6 @@
           <w:sz w:val="36"/>
         </w:rPr>
       </w:pPr>
-      <w:bookmarkStart w:id="0" w:name="_GoBack"/>
-      <w:bookmarkEnd w:id="0"/>
     </w:p>
     <w:p>
       <w:pPr>
@@ -2597,6 +2694,25 @@
         </w:rPr>
         <w:t>A interação com o usuário deve ser feita de forma natural e sem grandes exigências. A usabilidade define os requisitos que o sistema deve ter para que seja fácil de ser aprendido. A interface do DotProject já está pronta e não será modificada. No projeto, haverá a inserção de uma aba no menu para que seja gerada a EAP (Estrutura Analítica do Projeto). Esta aba seguirá o mesmo modelo das outras já existentes.</w:t>
       </w:r>
+      <w:r>
+        <w:rPr>
+          <w:rFonts w:ascii="Arial" w:hAnsi="Arial" w:cs="Arial"/>
+          <w:sz w:val="24"/>
+        </w:rPr>
+        <w:t xml:space="preserve"> fazendo com que tanto usuários normais quanto usuários com conhecimentos mais avançados na ferramenta não tenham dificuldades em utiliza-la, fazendo com que a velocidade e facilidade de utilização esteja relacionada com os conhecimentos de desenvolvimento/gerenciamento de software, e não necessitando de basicamente nenhum treinamento adicional.</w:t>
+      </w:r>
+    </w:p>
+    <w:p>
+      <w:pPr>
+        <w:tabs>
+          <w:tab w:val="left" w:pos="709"/>
+        </w:tabs>
+        <w:jc w:val="both"/>
+        <w:rPr>
+          <w:rFonts w:ascii="Arial" w:hAnsi="Arial" w:cs="Arial"/>
+          <w:sz w:val="24"/>
+        </w:rPr>
+      </w:pPr>
     </w:p>
     <w:p>
       <w:pPr>
@@ -2948,6 +3064,7 @@
           <w:rFonts w:ascii="Arial" w:hAnsi="Arial" w:cs="Arial"/>
           <w:sz w:val="24"/>
         </w:rPr>
+        <w:lastRenderedPageBreak/>
         <w:tab/>
       </w:r>
     </w:p>
@@ -3072,7 +3189,6 @@
           <w:b/>
           <w:sz w:val="28"/>
         </w:rPr>
-        <w:lastRenderedPageBreak/>
         <w:t>5.</w:t>
       </w:r>
       <w:r>
@@ -3255,6 +3371,34 @@
         </w:rPr>
         <w:t xml:space="preserve"> segundos para a nova funcionalidade.</w:t>
       </w:r>
+      <w:r>
+        <w:rPr>
+          <w:rFonts w:ascii="Arial" w:hAnsi="Arial" w:cs="Arial"/>
+          <w:sz w:val="24"/>
+        </w:rPr>
+        <w:br/>
+        <w:t>[RNF 05] – O sistema permitirá a criação de uma única EAP por vez.</w:t>
+      </w:r>
+      <w:r>
+        <w:rPr>
+          <w:rFonts w:ascii="Arial" w:hAnsi="Arial" w:cs="Arial"/>
+          <w:sz w:val="24"/>
+        </w:rPr>
+        <w:br/>
+        <w:t>[RNF  06]  – A execução da nova opção não alterará a quantidade de memória utilizada pelo programa.</w:t>
+      </w:r>
+    </w:p>
+    <w:p>
+      <w:pPr>
+        <w:tabs>
+          <w:tab w:val="left" w:pos="709"/>
+        </w:tabs>
+        <w:jc w:val="both"/>
+        <w:rPr>
+          <w:rFonts w:ascii="Arial" w:hAnsi="Arial" w:cs="Arial"/>
+          <w:sz w:val="24"/>
+        </w:rPr>
+      </w:pPr>
     </w:p>
     <w:p>
       <w:pPr>
@@ -3430,7 +3574,14 @@
           <w:rFonts w:ascii="Arial" w:hAnsi="Arial" w:cs="Arial"/>
           <w:sz w:val="24"/>
         </w:rPr>
-        <w:t>[RNF 05] – O sistema deve continuar funcionando nos browsers:</w:t>
+        <w:t>[RNF 07</w:t>
+      </w:r>
+      <w:r>
+        <w:rPr>
+          <w:rFonts w:ascii="Arial" w:hAnsi="Arial" w:cs="Arial"/>
+          <w:sz w:val="24"/>
+        </w:rPr>
+        <w:t>] – O sistema deve continuar funcionando nos browsers:</w:t>
       </w:r>
     </w:p>
     <w:p>
@@ -3528,7 +3679,21 @@
           <w:rFonts w:ascii="Arial" w:hAnsi="Arial" w:cs="Arial"/>
           <w:sz w:val="24"/>
         </w:rPr>
-        <w:t>Safari;</w:t>
+        <w:t>Safari</w:t>
+      </w:r>
+      <w:r>
+        <w:rPr>
+          <w:rFonts w:ascii="Arial" w:hAnsi="Arial" w:cs="Arial"/>
+          <w:sz w:val="24"/>
+        </w:rPr>
+        <w:t xml:space="preserve"> - Windows</w:t>
+      </w:r>
+      <w:r>
+        <w:rPr>
+          <w:rFonts w:ascii="Arial" w:hAnsi="Arial" w:cs="Arial"/>
+          <w:sz w:val="24"/>
+        </w:rPr>
+        <w:t>;</w:t>
       </w:r>
     </w:p>
     <w:p>
@@ -3543,12 +3708,83 @@
           <w:sz w:val="24"/>
         </w:rPr>
       </w:pPr>
-      <w:r>
-        <w:rPr>
-          <w:rFonts w:ascii="Arial" w:hAnsi="Arial" w:cs="Arial"/>
-          <w:sz w:val="24"/>
-        </w:rPr>
-        <w:t>Opera.</w:t>
+      <w:proofErr w:type="gramStart"/>
+      <w:r>
+        <w:rPr>
+          <w:rFonts w:ascii="Arial" w:hAnsi="Arial" w:cs="Arial"/>
+          <w:sz w:val="24"/>
+        </w:rPr>
+        <w:t>iPhone</w:t>
+      </w:r>
+      <w:proofErr w:type="gramEnd"/>
+      <w:r>
+        <w:rPr>
+          <w:rFonts w:ascii="Arial" w:hAnsi="Arial" w:cs="Arial"/>
+          <w:sz w:val="24"/>
+        </w:rPr>
+        <w:t xml:space="preserve"> com </w:t>
+      </w:r>
+      <w:proofErr w:type="spellStart"/>
+      <w:r>
+        <w:rPr>
+          <w:rFonts w:ascii="Arial" w:hAnsi="Arial" w:cs="Arial"/>
+          <w:sz w:val="24"/>
+        </w:rPr>
+        <w:t>iOS</w:t>
+      </w:r>
+      <w:proofErr w:type="spellEnd"/>
+      <w:r>
+        <w:rPr>
+          <w:rFonts w:ascii="Arial" w:hAnsi="Arial" w:cs="Arial"/>
+          <w:sz w:val="24"/>
+        </w:rPr>
+        <w:t xml:space="preserve"> 5;</w:t>
+      </w:r>
+    </w:p>
+    <w:p>
+      <w:pPr>
+        <w:tabs>
+          <w:tab w:val="left" w:pos="709"/>
+        </w:tabs>
+        <w:ind w:left="708"/>
+        <w:jc w:val="both"/>
+        <w:rPr>
+          <w:rFonts w:ascii="Arial" w:hAnsi="Arial" w:cs="Arial"/>
+          <w:sz w:val="24"/>
+        </w:rPr>
+      </w:pPr>
+      <w:proofErr w:type="spellStart"/>
+      <w:r>
+        <w:rPr>
+          <w:rFonts w:ascii="Arial" w:hAnsi="Arial" w:cs="Arial"/>
+          <w:sz w:val="24"/>
+        </w:rPr>
+        <w:t>Android</w:t>
+      </w:r>
+      <w:proofErr w:type="spellEnd"/>
+      <w:r>
+        <w:rPr>
+          <w:rFonts w:ascii="Arial" w:hAnsi="Arial" w:cs="Arial"/>
+          <w:sz w:val="24"/>
+        </w:rPr>
+        <w:t xml:space="preserve"> 2.2 – Froyo.</w:t>
+      </w:r>
+      <w:bookmarkStart w:id="0" w:name="_GoBack"/>
+      <w:bookmarkEnd w:id="0"/>
+    </w:p>
+    <w:p>
+      <w:pPr>
+        <w:rPr>
+          <w:rFonts w:ascii="Arial" w:hAnsi="Arial" w:cs="Arial"/>
+          <w:sz w:val="24"/>
+        </w:rPr>
+      </w:pPr>
+      <w:r>
+        <w:rPr>
+          <w:rFonts w:ascii="Arial" w:hAnsi="Arial" w:cs="Arial"/>
+          <w:sz w:val="24"/>
+        </w:rPr>
+        <w:br w:type="page"/>
       </w:r>
     </w:p>
     <w:p>
@@ -3632,7 +3868,14 @@
           <w:rFonts w:ascii="Arial" w:hAnsi="Arial" w:cs="Arial"/>
           <w:sz w:val="24"/>
         </w:rPr>
-        <w:t>[RNF 06] – A modelagem deverá ser feita com base no padrão UML 2.0 ou superior.</w:t>
+        <w:t>[RNF 08</w:t>
+      </w:r>
+      <w:r>
+        <w:rPr>
+          <w:rFonts w:ascii="Arial" w:hAnsi="Arial" w:cs="Arial"/>
+          <w:sz w:val="24"/>
+        </w:rPr>
+        <w:t>] – A modelagem deverá ser feita com base no padrão UML 2.0 ou superior.</w:t>
       </w:r>
     </w:p>
     <w:p>
@@ -3845,7 +4088,7 @@
           <w:rPr>
             <w:noProof/>
           </w:rPr>
-          <w:t>2</w:t>
+          <w:t>7</w:t>
         </w:r>
         <w:r>
           <w:rPr>
@@ -3898,7 +4141,7 @@
     <w:r>
       <w:rPr>
         <w:noProof/>
-        <w:lang w:eastAsia="pt-BR"/>
+        <w:lang w:val="pt-PT" w:eastAsia="pt-PT"/>
       </w:rPr>
       <w:drawing>
         <wp:inline distT="0" distB="0" distL="0" distR="0">
@@ -4420,15 +4663,15 @@
   <w:docDefaults>
     <w:rPrDefault>
       <w:rPr>
-        <w:rFonts w:asciiTheme="minorHAnsi" w:eastAsiaTheme="minorEastAsia" w:hAnsiTheme="minorHAnsi" w:cstheme="minorBidi"/>
+        <w:rFonts w:asciiTheme="minorHAnsi" w:eastAsiaTheme="minorHAnsi" w:hAnsiTheme="minorHAnsi" w:cstheme="minorBidi"/>
         <w:sz w:val="22"/>
         <w:szCs w:val="22"/>
-        <w:lang w:val="pt-BR" w:eastAsia="pt-BR" w:bidi="ar-SA"/>
+        <w:lang w:val="pt-BR" w:eastAsia="en-US" w:bidi="ar-SA"/>
       </w:rPr>
     </w:rPrDefault>
     <w:pPrDefault>
       <w:pPr>
-        <w:spacing w:after="200" w:line="276" w:lineRule="auto"/>
+        <w:spacing w:line="276" w:lineRule="auto"/>
       </w:pPr>
     </w:pPrDefault>
   </w:docDefaults>
@@ -4443,7 +4686,7 @@
     <w:lsdException w:name="heading 7" w:uiPriority="9" w:qFormat="1"/>
     <w:lsdException w:name="heading 8" w:uiPriority="9" w:qFormat="1"/>
     <w:lsdException w:name="heading 9" w:uiPriority="9" w:qFormat="1"/>
-    <w:lsdException w:name="toc 1" w:uiPriority="39"/>
+    <w:lsdException w:name="toc 1" w:uiPriority="39" w:qFormat="1"/>
     <w:lsdException w:name="toc 2" w:uiPriority="39"/>
     <w:lsdException w:name="toc 3" w:uiPriority="39"/>
     <w:lsdException w:name="toc 4" w:uiPriority="39"/>
@@ -4456,6 +4699,7 @@
     <w:lsdException w:name="Title" w:semiHidden="0" w:uiPriority="10" w:unhideWhenUsed="0" w:qFormat="1"/>
     <w:lsdException w:name="Default Paragraph Font" w:uiPriority="1"/>
     <w:lsdException w:name="Subtitle" w:semiHidden="0" w:uiPriority="11" w:unhideWhenUsed="0" w:qFormat="1"/>
+    <w:lsdException w:name="Body Text 3" w:uiPriority="0"/>
     <w:lsdException w:name="Strong" w:semiHidden="0" w:uiPriority="22" w:unhideWhenUsed="0" w:qFormat="1"/>
     <w:lsdException w:name="Emphasis" w:semiHidden="0" w:uiPriority="20" w:unhideWhenUsed="0" w:qFormat="1"/>
     <w:lsdException w:name="Table Grid" w:semiHidden="0" w:uiPriority="59" w:unhideWhenUsed="0"/>
@@ -4574,6 +4818,7 @@
   <w:style w:type="paragraph" w:default="1" w:styleId="Normal">
     <w:name w:val="Normal"/>
     <w:qFormat/>
+    <w:rsid w:val="00C50703"/>
   </w:style>
   <w:style w:type="character" w:default="1" w:styleId="Fontepargpadro">
     <w:name w:val="Default Paragraph Font"/>
@@ -4601,6 +4846,153 @@
     <w:uiPriority w:val="99"/>
     <w:semiHidden/>
     <w:unhideWhenUsed/>
+  </w:style>
+  <w:style w:type="paragraph" w:styleId="Textodebalo">
+    <w:name w:val="Balloon Text"/>
+    <w:basedOn w:val="Normal"/>
+    <w:link w:val="TextodebaloChar"/>
+    <w:uiPriority w:val="99"/>
+    <w:semiHidden/>
+    <w:unhideWhenUsed/>
+    <w:rsid w:val="005E1AD1"/>
+    <w:pPr>
+      <w:spacing w:line="240" w:lineRule="auto"/>
+    </w:pPr>
+    <w:rPr>
+      <w:rFonts w:ascii="Tahoma" w:hAnsi="Tahoma" w:cs="Tahoma"/>
+      <w:sz w:val="16"/>
+      <w:szCs w:val="16"/>
+    </w:rPr>
+  </w:style>
+  <w:style w:type="character" w:customStyle="1" w:styleId="TextodebaloChar">
+    <w:name w:val="Texto de balão Char"/>
+    <w:basedOn w:val="Fontepargpadro"/>
+    <w:link w:val="Textodebalo"/>
+    <w:uiPriority w:val="99"/>
+    <w:semiHidden/>
+    <w:rsid w:val="005E1AD1"/>
+    <w:rPr>
+      <w:rFonts w:ascii="Tahoma" w:hAnsi="Tahoma" w:cs="Tahoma"/>
+      <w:sz w:val="16"/>
+      <w:szCs w:val="16"/>
+    </w:rPr>
+  </w:style>
+  <w:style w:type="paragraph" w:styleId="Cabealho">
+    <w:name w:val="header"/>
+    <w:basedOn w:val="Normal"/>
+    <w:link w:val="CabealhoChar"/>
+    <w:uiPriority w:val="99"/>
+    <w:unhideWhenUsed/>
+    <w:rsid w:val="005E1AD1"/>
+    <w:pPr>
+      <w:tabs>
+        <w:tab w:val="center" w:pos="4252"/>
+        <w:tab w:val="right" w:pos="8504"/>
+      </w:tabs>
+      <w:spacing w:line="240" w:lineRule="auto"/>
+    </w:pPr>
+  </w:style>
+  <w:style w:type="character" w:customStyle="1" w:styleId="CabealhoChar">
+    <w:name w:val="Cabeçalho Char"/>
+    <w:basedOn w:val="Fontepargpadro"/>
+    <w:link w:val="Cabealho"/>
+    <w:uiPriority w:val="99"/>
+    <w:rsid w:val="005E1AD1"/>
+  </w:style>
+  <w:style w:type="paragraph" w:styleId="Rodap">
+    <w:name w:val="footer"/>
+    <w:basedOn w:val="Normal"/>
+    <w:link w:val="RodapChar"/>
+    <w:uiPriority w:val="99"/>
+    <w:unhideWhenUsed/>
+    <w:rsid w:val="005E1AD1"/>
+    <w:pPr>
+      <w:tabs>
+        <w:tab w:val="center" w:pos="4252"/>
+        <w:tab w:val="right" w:pos="8504"/>
+      </w:tabs>
+      <w:spacing w:line="240" w:lineRule="auto"/>
+    </w:pPr>
+  </w:style>
+  <w:style w:type="character" w:customStyle="1" w:styleId="RodapChar">
+    <w:name w:val="Rodapé Char"/>
+    <w:basedOn w:val="Fontepargpadro"/>
+    <w:link w:val="Rodap"/>
+    <w:uiPriority w:val="99"/>
+    <w:rsid w:val="005E1AD1"/>
+  </w:style>
+  <w:style w:type="paragraph" w:styleId="Corpodetexto3">
+    <w:name w:val="Body Text 3"/>
+    <w:basedOn w:val="Normal"/>
+    <w:link w:val="Corpodetexto3Char"/>
+    <w:rsid w:val="002C42A4"/>
+    <w:pPr>
+      <w:widowControl w:val="0"/>
+      <w:spacing w:after="120" w:line="240" w:lineRule="atLeast"/>
+    </w:pPr>
+    <w:rPr>
+      <w:rFonts w:ascii="Times New Roman" w:eastAsia="Times New Roman" w:hAnsi="Times New Roman" w:cs="Times New Roman"/>
+      <w:sz w:val="16"/>
+      <w:szCs w:val="16"/>
+      <w:lang w:val="en-US"/>
+    </w:rPr>
+  </w:style>
+  <w:style w:type="character" w:customStyle="1" w:styleId="Corpodetexto3Char">
+    <w:name w:val="Corpo de texto 3 Char"/>
+    <w:basedOn w:val="Fontepargpadro"/>
+    <w:link w:val="Corpodetexto3"/>
+    <w:rsid w:val="002C42A4"/>
+    <w:rPr>
+      <w:rFonts w:ascii="Times New Roman" w:eastAsia="Times New Roman" w:hAnsi="Times New Roman" w:cs="Times New Roman"/>
+      <w:sz w:val="16"/>
+      <w:szCs w:val="16"/>
+      <w:lang w:val="en-US"/>
+    </w:rPr>
+  </w:style>
+  <w:style w:type="paragraph" w:styleId="PargrafodaLista">
+    <w:name w:val="List Paragraph"/>
+    <w:basedOn w:val="Normal"/>
+    <w:uiPriority w:val="34"/>
+    <w:qFormat/>
+    <w:rsid w:val="00774C0F"/>
+    <w:pPr>
+      <w:ind w:left="720"/>
+      <w:contextualSpacing/>
+    </w:pPr>
+  </w:style>
+  <w:style w:type="paragraph" w:styleId="Sumrio1">
+    <w:name w:val="toc 1"/>
+    <w:basedOn w:val="Normal"/>
+    <w:next w:val="Normal"/>
+    <w:autoRedefine/>
+    <w:uiPriority w:val="39"/>
+    <w:unhideWhenUsed/>
+    <w:qFormat/>
+    <w:rsid w:val="00A24B65"/>
+    <w:pPr>
+      <w:tabs>
+        <w:tab w:val="right" w:leader="dot" w:pos="8505"/>
+      </w:tabs>
+      <w:spacing w:before="120" w:after="120" w:line="240" w:lineRule="auto"/>
+    </w:pPr>
+    <w:rPr>
+      <w:rFonts w:ascii="Calibri" w:eastAsia="Times New Roman" w:hAnsi="Calibri" w:cs="Times New Roman"/>
+      <w:b/>
+      <w:bCs/>
+      <w:caps/>
+      <w:sz w:val="20"/>
+      <w:szCs w:val="20"/>
+      <w:lang w:val="de-DE" w:eastAsia="pt-BR"/>
+    </w:rPr>
+  </w:style>
+  <w:style w:type="character" w:styleId="Hyperlink">
+    <w:name w:val="Hyperlink"/>
+    <w:uiPriority w:val="99"/>
+    <w:rsid w:val="005349F3"/>
+    <w:rPr>
+      <w:color w:val="000080"/>
+      <w:u w:val="single"/>
+    </w:rPr>
   </w:style>
 </w:styles>
 </file>
@@ -4893,7 +5285,7 @@
 </file>
 
 <file path=customXml/itemProps1.xml><?xml version="1.0" encoding="utf-8"?>
-<ds:datastoreItem xmlns:ds="http://schemas.openxmlformats.org/officeDocument/2006/customXml" ds:itemID="{BD583221-0AEA-4CBB-A0F9-3058836CB4F6}">
+<ds:datastoreItem xmlns:ds="http://schemas.openxmlformats.org/officeDocument/2006/customXml" ds:itemID="{7DDAE531-2AA7-4B4F-B968-9793EF0EF2B7}">
   <ds:schemaRefs>
     <ds:schemaRef ds:uri="http://schemas.openxmlformats.org/officeDocument/2006/bibliography"/>
   </ds:schemaRefs>

</xml_diff>